<commit_message>
2nd batch of image changes
</commit_message>
<xml_diff>
--- a/house_rules/rules_basque.docx
+++ b/house_rules/rules_basque.docx
@@ -1695,442 +1695,210 @@
     </w:p>
     <w:p>
       <w:r>
+        <w:rPr>
+          <w:noProof/>
+        </w:rPr>
+        <w:drawing>
+          <wp:anchor distT="0" distB="0" distL="114300" distR="114300" simplePos="0" relativeHeight="251658240" behindDoc="0" locked="0" layoutInCell="1" allowOverlap="1" wp14:anchorId="0D53C7A6" wp14:editId="4D92EEF3">
+            <wp:simplePos x="0" y="0"/>
+            <wp:positionH relativeFrom="margin">
+              <wp:align>left</wp:align>
+            </wp:positionH>
+            <wp:positionV relativeFrom="paragraph">
+              <wp:posOffset>5295900</wp:posOffset>
+            </wp:positionV>
+            <wp:extent cx="3532831" cy="2423160"/>
+            <wp:effectExtent l="0" t="0" r="0" b="0"/>
+            <wp:wrapTopAndBottom/>
+            <wp:docPr id="213519566" name="Picture 1"/>
+            <wp:cNvGraphicFramePr>
+              <a:graphicFrameLocks xmlns:a="http://schemas.openxmlformats.org/drawingml/2006/main" noChangeAspect="1"/>
+            </wp:cNvGraphicFramePr>
+            <a:graphic xmlns:a="http://schemas.openxmlformats.org/drawingml/2006/main">
+              <a:graphicData uri="http://schemas.openxmlformats.org/drawingml/2006/picture">
+                <pic:pic xmlns:pic="http://schemas.openxmlformats.org/drawingml/2006/picture">
+                  <pic:nvPicPr>
+                    <pic:cNvPr id="0" name="Picture 1"/>
+                    <pic:cNvPicPr>
+                      <a:picLocks noChangeAspect="1" noChangeArrowheads="1"/>
+                    </pic:cNvPicPr>
+                  </pic:nvPicPr>
+                  <pic:blipFill>
+                    <a:blip r:embed="rId8" cstate="print">
+                      <a:extLst>
+                        <a:ext uri="{28A0092B-C50C-407E-A947-70E740481C1C}">
+                          <a14:useLocalDpi xmlns:a14="http://schemas.microsoft.com/office/drawing/2010/main" val="0"/>
+                        </a:ext>
+                      </a:extLst>
+                    </a:blip>
+                    <a:srcRect/>
+                    <a:stretch>
+                      <a:fillRect/>
+                    </a:stretch>
+                  </pic:blipFill>
+                  <pic:spPr bwMode="auto">
+                    <a:xfrm>
+                      <a:off x="0" y="0"/>
+                      <a:ext cx="3532831" cy="2423160"/>
+                    </a:xfrm>
+                    <a:prstGeom prst="rect">
+                      <a:avLst/>
+                    </a:prstGeom>
+                    <a:noFill/>
+                    <a:ln>
+                      <a:noFill/>
+                    </a:ln>
+                  </pic:spPr>
+                </pic:pic>
+              </a:graphicData>
+            </a:graphic>
+            <wp14:sizeRelH relativeFrom="margin">
+              <wp14:pctWidth>0</wp14:pctWidth>
+            </wp14:sizeRelH>
+            <wp14:sizeRelV relativeFrom="margin">
+              <wp14:pctHeight>0</wp14:pctHeight>
+            </wp14:sizeRelV>
+          </wp:anchor>
+        </w:drawing>
+      </w:r>
+      <w:r>
+        <w:rPr>
+          <w:noProof/>
+        </w:rPr>
+        <w:drawing>
+          <wp:anchor distT="0" distB="0" distL="114300" distR="114300" simplePos="0" relativeHeight="251659264" behindDoc="0" locked="0" layoutInCell="1" allowOverlap="1" wp14:anchorId="23C0B1BC" wp14:editId="2490A9D7">
+            <wp:simplePos x="0" y="0"/>
+            <wp:positionH relativeFrom="margin">
+              <wp:align>left</wp:align>
+            </wp:positionH>
+            <wp:positionV relativeFrom="paragraph">
+              <wp:posOffset>2364105</wp:posOffset>
+            </wp:positionV>
+            <wp:extent cx="2080260" cy="2813050"/>
+            <wp:effectExtent l="0" t="0" r="0" b="6350"/>
+            <wp:wrapTopAndBottom/>
+            <wp:docPr id="1020804896" name="Picture 2"/>
+            <wp:cNvGraphicFramePr>
+              <a:graphicFrameLocks xmlns:a="http://schemas.openxmlformats.org/drawingml/2006/main" noChangeAspect="1"/>
+            </wp:cNvGraphicFramePr>
+            <a:graphic xmlns:a="http://schemas.openxmlformats.org/drawingml/2006/main">
+              <a:graphicData uri="http://schemas.openxmlformats.org/drawingml/2006/picture">
+                <pic:pic xmlns:pic="http://schemas.openxmlformats.org/drawingml/2006/picture">
+                  <pic:nvPicPr>
+                    <pic:cNvPr id="0" name="Picture 2"/>
+                    <pic:cNvPicPr>
+                      <a:picLocks noChangeAspect="1" noChangeArrowheads="1"/>
+                    </pic:cNvPicPr>
+                  </pic:nvPicPr>
+                  <pic:blipFill>
+                    <a:blip r:embed="rId9" cstate="print">
+                      <a:extLst>
+                        <a:ext uri="{28A0092B-C50C-407E-A947-70E740481C1C}">
+                          <a14:useLocalDpi xmlns:a14="http://schemas.microsoft.com/office/drawing/2010/main" val="0"/>
+                        </a:ext>
+                      </a:extLst>
+                    </a:blip>
+                    <a:srcRect/>
+                    <a:stretch>
+                      <a:fillRect/>
+                    </a:stretch>
+                  </pic:blipFill>
+                  <pic:spPr bwMode="auto">
+                    <a:xfrm>
+                      <a:off x="0" y="0"/>
+                      <a:ext cx="2080260" cy="2813050"/>
+                    </a:xfrm>
+                    <a:prstGeom prst="rect">
+                      <a:avLst/>
+                    </a:prstGeom>
+                    <a:noFill/>
+                    <a:ln>
+                      <a:noFill/>
+                    </a:ln>
+                  </pic:spPr>
+                </pic:pic>
+              </a:graphicData>
+            </a:graphic>
+            <wp14:sizeRelH relativeFrom="margin">
+              <wp14:pctWidth>0</wp14:pctWidth>
+            </wp14:sizeRelH>
+            <wp14:sizeRelV relativeFrom="margin">
+              <wp14:pctHeight>0</wp14:pctHeight>
+            </wp14:sizeRelV>
+          </wp:anchor>
+        </w:drawing>
+      </w:r>
+      <w:r>
+        <w:rPr>
+          <w:noProof/>
+        </w:rPr>
+        <w:drawing>
+          <wp:anchor distT="0" distB="0" distL="114300" distR="114300" simplePos="0" relativeHeight="251660288" behindDoc="0" locked="0" layoutInCell="1" allowOverlap="1" wp14:anchorId="69F1788F" wp14:editId="3667D0DA">
+            <wp:simplePos x="0" y="0"/>
+            <wp:positionH relativeFrom="margin">
+              <wp:align>left</wp:align>
+            </wp:positionH>
+            <wp:positionV relativeFrom="paragraph">
+              <wp:posOffset>361950</wp:posOffset>
+            </wp:positionV>
+            <wp:extent cx="3345180" cy="1884045"/>
+            <wp:effectExtent l="0" t="0" r="7620" b="1905"/>
+            <wp:wrapTopAndBottom/>
+            <wp:docPr id="110775144" name="Picture 3"/>
+            <wp:cNvGraphicFramePr>
+              <a:graphicFrameLocks xmlns:a="http://schemas.openxmlformats.org/drawingml/2006/main" noChangeAspect="1"/>
+            </wp:cNvGraphicFramePr>
+            <a:graphic xmlns:a="http://schemas.openxmlformats.org/drawingml/2006/main">
+              <a:graphicData uri="http://schemas.openxmlformats.org/drawingml/2006/picture">
+                <pic:pic xmlns:pic="http://schemas.openxmlformats.org/drawingml/2006/picture">
+                  <pic:nvPicPr>
+                    <pic:cNvPr id="0" name="Picture 3"/>
+                    <pic:cNvPicPr>
+                      <a:picLocks noChangeAspect="1" noChangeArrowheads="1"/>
+                    </pic:cNvPicPr>
+                  </pic:nvPicPr>
+                  <pic:blipFill>
+                    <a:blip r:embed="rId10" cstate="print">
+                      <a:extLst>
+                        <a:ext uri="{28A0092B-C50C-407E-A947-70E740481C1C}">
+                          <a14:useLocalDpi xmlns:a14="http://schemas.microsoft.com/office/drawing/2010/main" val="0"/>
+                        </a:ext>
+                      </a:extLst>
+                    </a:blip>
+                    <a:srcRect/>
+                    <a:stretch>
+                      <a:fillRect/>
+                    </a:stretch>
+                  </pic:blipFill>
+                  <pic:spPr bwMode="auto">
+                    <a:xfrm>
+                      <a:off x="0" y="0"/>
+                      <a:ext cx="3345180" cy="1884045"/>
+                    </a:xfrm>
+                    <a:prstGeom prst="rect">
+                      <a:avLst/>
+                    </a:prstGeom>
+                    <a:noFill/>
+                    <a:ln>
+                      <a:noFill/>
+                    </a:ln>
+                  </pic:spPr>
+                </pic:pic>
+              </a:graphicData>
+            </a:graphic>
+            <wp14:sizeRelH relativeFrom="margin">
+              <wp14:pctWidth>0</wp14:pctWidth>
+            </wp14:sizeRelH>
+            <wp14:sizeRelV relativeFrom="margin">
+              <wp14:pctHeight>0</wp14:pctHeight>
+            </wp14:sizeRelV>
+          </wp:anchor>
+        </w:drawing>
+      </w:r>
+      <w:r>
         <w:t>Oscar: +34 610 79 37 48</w:t>
       </w:r>
     </w:p>
-    <w:p/>
-    <w:tbl>
-      <w:tblPr>
-        <w:tblStyle w:val="TableGrid"/>
-        <w:tblW w:w="0" w:type="auto"/>
-        <w:tblLook w:val="04A0" w:firstRow="1" w:lastRow="0" w:firstColumn="1" w:lastColumn="0" w:noHBand="0" w:noVBand="1"/>
-      </w:tblPr>
-      <w:tblGrid>
-        <w:gridCol w:w="4868"/>
-        <w:gridCol w:w="4868"/>
-      </w:tblGrid>
-      <w:tr>
-        <w:tc>
-          <w:tcPr>
-            <w:tcW w:w="4868" w:type="dxa"/>
-          </w:tcPr>
-          <w:p>
-            <w:r>
-              <w:rPr>
-                <w:noProof/>
-              </w:rPr>
-              <w:drawing>
-                <wp:anchor distT="0" distB="0" distL="114300" distR="114300" simplePos="0" relativeHeight="251669504" behindDoc="1" locked="0" layoutInCell="1" allowOverlap="1" wp14:anchorId="179A7EC5" wp14:editId="3225616B">
-                  <wp:simplePos x="0" y="0"/>
-                  <wp:positionH relativeFrom="margin">
-                    <wp:posOffset>-1905</wp:posOffset>
-                  </wp:positionH>
-                  <wp:positionV relativeFrom="paragraph">
-                    <wp:posOffset>172720</wp:posOffset>
-                  </wp:positionV>
-                  <wp:extent cx="2929255" cy="1646555"/>
-                  <wp:effectExtent l="0" t="0" r="4445" b="0"/>
-                  <wp:wrapTight wrapText="bothSides">
-                    <wp:wrapPolygon edited="0">
-                      <wp:start x="0" y="0"/>
-                      <wp:lineTo x="0" y="21242"/>
-                      <wp:lineTo x="21492" y="21242"/>
-                      <wp:lineTo x="21492" y="0"/>
-                      <wp:lineTo x="0" y="0"/>
-                    </wp:wrapPolygon>
-                  </wp:wrapTight>
-                  <wp:docPr id="298525180" name="Picture 1" descr="A close up of a microwave&#10;&#10;Description automatically generated"/>
-                  <wp:cNvGraphicFramePr>
-                    <a:graphicFrameLocks xmlns:a="http://schemas.openxmlformats.org/drawingml/2006/main" noChangeAspect="1"/>
-                  </wp:cNvGraphicFramePr>
-                  <a:graphic xmlns:a="http://schemas.openxmlformats.org/drawingml/2006/main">
-                    <a:graphicData uri="http://schemas.openxmlformats.org/drawingml/2006/picture">
-                      <pic:pic xmlns:pic="http://schemas.openxmlformats.org/drawingml/2006/picture">
-                        <pic:nvPicPr>
-                          <pic:cNvPr id="298525180" name="Picture 1" descr="A close up of a microwave&#10;&#10;Description automatically generated"/>
-                          <pic:cNvPicPr>
-                            <a:picLocks noChangeAspect="1" noChangeArrowheads="1"/>
-                          </pic:cNvPicPr>
-                        </pic:nvPicPr>
-                        <pic:blipFill>
-                          <a:blip r:embed="rId8" cstate="print">
-                            <a:extLst>
-                              <a:ext uri="{28A0092B-C50C-407E-A947-70E740481C1C}">
-                                <a14:useLocalDpi xmlns:a14="http://schemas.microsoft.com/office/drawing/2010/main" val="0"/>
-                              </a:ext>
-                            </a:extLst>
-                          </a:blip>
-                          <a:srcRect/>
-                          <a:stretch>
-                            <a:fillRect/>
-                          </a:stretch>
-                        </pic:blipFill>
-                        <pic:spPr bwMode="auto">
-                          <a:xfrm>
-                            <a:off x="0" y="0"/>
-                            <a:ext cx="2929255" cy="1646555"/>
-                          </a:xfrm>
-                          <a:prstGeom prst="rect">
-                            <a:avLst/>
-                          </a:prstGeom>
-                          <a:noFill/>
-                          <a:ln>
-                            <a:noFill/>
-                          </a:ln>
-                        </pic:spPr>
-                      </pic:pic>
-                    </a:graphicData>
-                  </a:graphic>
-                  <wp14:sizeRelH relativeFrom="margin">
-                    <wp14:pctWidth>0</wp14:pctWidth>
-                  </wp14:sizeRelH>
-                  <wp14:sizeRelV relativeFrom="margin">
-                    <wp14:pctHeight>0</wp14:pctHeight>
-                  </wp14:sizeRelV>
-                </wp:anchor>
-              </w:drawing>
-            </w:r>
-          </w:p>
-        </w:tc>
-        <w:tc>
-          <w:tcPr>
-            <w:tcW w:w="4868" w:type="dxa"/>
-          </w:tcPr>
-          <w:p/>
-          <w:p/>
-          <w:p/>
-          <w:p/>
-          <w:p/>
-          <w:p>
-            <w:proofErr w:type="spellStart"/>
-            <w:r>
-              <w:t>Kafe</w:t>
-            </w:r>
-            <w:proofErr w:type="spellEnd"/>
-            <w:r>
-              <w:t xml:space="preserve"> </w:t>
-            </w:r>
-            <w:proofErr w:type="spellStart"/>
-            <w:r>
-              <w:t>edalontzi</w:t>
-            </w:r>
-            <w:proofErr w:type="spellEnd"/>
-            <w:r>
-              <w:t xml:space="preserve"> </w:t>
-            </w:r>
-            <w:proofErr w:type="spellStart"/>
-            <w:r>
-              <w:t>berdeak</w:t>
-            </w:r>
-            <w:proofErr w:type="spellEnd"/>
-            <w:r>
-              <w:t xml:space="preserve"> eta </w:t>
-            </w:r>
-            <w:proofErr w:type="spellStart"/>
-            <w:r>
-              <w:t>abar</w:t>
-            </w:r>
-            <w:proofErr w:type="spellEnd"/>
-            <w:r>
-              <w:t xml:space="preserve"> </w:t>
-            </w:r>
-            <w:proofErr w:type="spellStart"/>
-            <w:r>
-              <w:t>ez</w:t>
-            </w:r>
-            <w:proofErr w:type="spellEnd"/>
-            <w:r>
-              <w:t xml:space="preserve"> </w:t>
-            </w:r>
-            <w:proofErr w:type="spellStart"/>
-            <w:r>
-              <w:t>dira</w:t>
-            </w:r>
-            <w:proofErr w:type="spellEnd"/>
-            <w:r>
-              <w:t xml:space="preserve"> </w:t>
-            </w:r>
-            <w:proofErr w:type="spellStart"/>
-            <w:r>
-              <w:t>mikrouhinean</w:t>
-            </w:r>
-            <w:proofErr w:type="spellEnd"/>
-            <w:r>
-              <w:t xml:space="preserve"> </w:t>
-            </w:r>
-            <w:proofErr w:type="spellStart"/>
-            <w:r>
-              <w:t>jarri</w:t>
-            </w:r>
-            <w:proofErr w:type="spellEnd"/>
-            <w:r>
-              <w:t xml:space="preserve"> </w:t>
-            </w:r>
-            <w:proofErr w:type="spellStart"/>
-            <w:r>
-              <w:t>behar</w:t>
-            </w:r>
-            <w:proofErr w:type="spellEnd"/>
-            <w:r>
-              <w:t>.</w:t>
-            </w:r>
-          </w:p>
-        </w:tc>
-      </w:tr>
-      <w:tr>
-        <w:tc>
-          <w:tcPr>
-            <w:tcW w:w="4868" w:type="dxa"/>
-          </w:tcPr>
-          <w:p>
-            <w:r>
-              <w:rPr>
-                <w:noProof/>
-              </w:rPr>
-              <w:drawing>
-                <wp:anchor distT="0" distB="0" distL="114300" distR="114300" simplePos="0" relativeHeight="251671552" behindDoc="1" locked="0" layoutInCell="1" allowOverlap="1" wp14:anchorId="0A2FBEB5" wp14:editId="1AB3C922">
-                  <wp:simplePos x="0" y="0"/>
-                  <wp:positionH relativeFrom="margin">
-                    <wp:posOffset>-1905</wp:posOffset>
-                  </wp:positionH>
-                  <wp:positionV relativeFrom="paragraph">
-                    <wp:posOffset>168910</wp:posOffset>
-                  </wp:positionV>
-                  <wp:extent cx="2407285" cy="1365250"/>
-                  <wp:effectExtent l="0" t="0" r="0" b="6350"/>
-                  <wp:wrapTight wrapText="bothSides">
-                    <wp:wrapPolygon edited="0">
-                      <wp:start x="0" y="0"/>
-                      <wp:lineTo x="0" y="21399"/>
-                      <wp:lineTo x="21366" y="21399"/>
-                      <wp:lineTo x="21366" y="0"/>
-                      <wp:lineTo x="0" y="0"/>
-                    </wp:wrapPolygon>
-                  </wp:wrapTight>
-                  <wp:docPr id="312686024" name="Picture 2" descr="A towel on a rack&#10;&#10;Description automatically generated"/>
-                  <wp:cNvGraphicFramePr>
-                    <a:graphicFrameLocks xmlns:a="http://schemas.openxmlformats.org/drawingml/2006/main" noChangeAspect="1"/>
-                  </wp:cNvGraphicFramePr>
-                  <a:graphic xmlns:a="http://schemas.openxmlformats.org/drawingml/2006/main">
-                    <a:graphicData uri="http://schemas.openxmlformats.org/drawingml/2006/picture">
-                      <pic:pic xmlns:pic="http://schemas.openxmlformats.org/drawingml/2006/picture">
-                        <pic:nvPicPr>
-                          <pic:cNvPr id="312686024" name="Picture 2" descr="A towel on a rack&#10;&#10;Description automatically generated"/>
-                          <pic:cNvPicPr>
-                            <a:picLocks noChangeAspect="1" noChangeArrowheads="1"/>
-                          </pic:cNvPicPr>
-                        </pic:nvPicPr>
-                        <pic:blipFill>
-                          <a:blip r:embed="rId9" cstate="print">
-                            <a:extLst>
-                              <a:ext uri="{28A0092B-C50C-407E-A947-70E740481C1C}">
-                                <a14:useLocalDpi xmlns:a14="http://schemas.microsoft.com/office/drawing/2010/main" val="0"/>
-                              </a:ext>
-                            </a:extLst>
-                          </a:blip>
-                          <a:srcRect/>
-                          <a:stretch>
-                            <a:fillRect/>
-                          </a:stretch>
-                        </pic:blipFill>
-                        <pic:spPr bwMode="auto">
-                          <a:xfrm>
-                            <a:off x="0" y="0"/>
-                            <a:ext cx="2407285" cy="1365250"/>
-                          </a:xfrm>
-                          <a:prstGeom prst="rect">
-                            <a:avLst/>
-                          </a:prstGeom>
-                          <a:noFill/>
-                          <a:ln>
-                            <a:noFill/>
-                          </a:ln>
-                        </pic:spPr>
-                      </pic:pic>
-                    </a:graphicData>
-                  </a:graphic>
-                  <wp14:sizeRelH relativeFrom="margin">
-                    <wp14:pctWidth>0</wp14:pctWidth>
-                  </wp14:sizeRelH>
-                  <wp14:sizeRelV relativeFrom="margin">
-                    <wp14:pctHeight>0</wp14:pctHeight>
-                  </wp14:sizeRelV>
-                </wp:anchor>
-              </w:drawing>
-            </w:r>
-          </w:p>
-        </w:tc>
-        <w:tc>
-          <w:tcPr>
-            <w:tcW w:w="4868" w:type="dxa"/>
-          </w:tcPr>
-          <w:p>
-            <w:pPr>
-              <w:jc w:val="center"/>
-            </w:pPr>
-          </w:p>
-          <w:p/>
-          <w:p/>
-          <w:p/>
-          <w:p>
-            <w:proofErr w:type="spellStart"/>
-            <w:r>
-              <w:t>Mesedez</w:t>
-            </w:r>
-            <w:proofErr w:type="spellEnd"/>
-            <w:r>
-              <w:t xml:space="preserve">, </w:t>
-            </w:r>
-            <w:proofErr w:type="spellStart"/>
-            <w:r>
-              <w:t>mantendu</w:t>
-            </w:r>
-            <w:proofErr w:type="spellEnd"/>
-            <w:r>
-              <w:t xml:space="preserve"> </w:t>
-            </w:r>
-            <w:proofErr w:type="spellStart"/>
-            <w:r>
-              <w:t>lehorra</w:t>
-            </w:r>
-            <w:proofErr w:type="spellEnd"/>
-            <w:r>
-              <w:t>.</w:t>
-            </w:r>
-          </w:p>
-        </w:tc>
-      </w:tr>
-      <w:tr>
-        <w:tc>
-          <w:tcPr>
-            <w:tcW w:w="4868" w:type="dxa"/>
-          </w:tcPr>
-          <w:p>
-            <w:r>
-              <w:rPr>
-                <w:noProof/>
-              </w:rPr>
-              <w:drawing>
-                <wp:anchor distT="0" distB="0" distL="114300" distR="114300" simplePos="0" relativeHeight="251673600" behindDoc="1" locked="0" layoutInCell="1" allowOverlap="1" wp14:anchorId="3E1DC9D8" wp14:editId="1C114DE4">
-                  <wp:simplePos x="0" y="0"/>
-                  <wp:positionH relativeFrom="margin">
-                    <wp:posOffset>860425</wp:posOffset>
-                  </wp:positionH>
-                  <wp:positionV relativeFrom="paragraph">
-                    <wp:posOffset>152059</wp:posOffset>
-                  </wp:positionV>
-                  <wp:extent cx="1099820" cy="1957705"/>
-                  <wp:effectExtent l="0" t="0" r="5080" b="4445"/>
-                  <wp:wrapTopAndBottom/>
-                  <wp:docPr id="167343593" name="Picture 1" descr="A white device with a vent&#10;&#10;Description automatically generated with medium confidence"/>
-                  <wp:cNvGraphicFramePr>
-                    <a:graphicFrameLocks xmlns:a="http://schemas.openxmlformats.org/drawingml/2006/main" noChangeAspect="1"/>
-                  </wp:cNvGraphicFramePr>
-                  <a:graphic xmlns:a="http://schemas.openxmlformats.org/drawingml/2006/main">
-                    <a:graphicData uri="http://schemas.openxmlformats.org/drawingml/2006/picture">
-                      <pic:pic xmlns:pic="http://schemas.openxmlformats.org/drawingml/2006/picture">
-                        <pic:nvPicPr>
-                          <pic:cNvPr id="167343593" name="Picture 1" descr="A white device with a vent&#10;&#10;Description automatically generated with medium confidence"/>
-                          <pic:cNvPicPr>
-                            <a:picLocks noChangeAspect="1" noChangeArrowheads="1"/>
-                          </pic:cNvPicPr>
-                        </pic:nvPicPr>
-                        <pic:blipFill>
-                          <a:blip r:embed="rId10" cstate="print">
-                            <a:extLst>
-                              <a:ext uri="{28A0092B-C50C-407E-A947-70E740481C1C}">
-                                <a14:useLocalDpi xmlns:a14="http://schemas.microsoft.com/office/drawing/2010/main" val="0"/>
-                              </a:ext>
-                            </a:extLst>
-                          </a:blip>
-                          <a:srcRect/>
-                          <a:stretch>
-                            <a:fillRect/>
-                          </a:stretch>
-                        </pic:blipFill>
-                        <pic:spPr bwMode="auto">
-                          <a:xfrm>
-                            <a:off x="0" y="0"/>
-                            <a:ext cx="1099820" cy="1957705"/>
-                          </a:xfrm>
-                          <a:prstGeom prst="rect">
-                            <a:avLst/>
-                          </a:prstGeom>
-                          <a:noFill/>
-                          <a:ln>
-                            <a:noFill/>
-                          </a:ln>
-                        </pic:spPr>
-                      </pic:pic>
-                    </a:graphicData>
-                  </a:graphic>
-                  <wp14:sizeRelH relativeFrom="margin">
-                    <wp14:pctWidth>0</wp14:pctWidth>
-                  </wp14:sizeRelH>
-                  <wp14:sizeRelV relativeFrom="margin">
-                    <wp14:pctHeight>0</wp14:pctHeight>
-                  </wp14:sizeRelV>
-                </wp:anchor>
-              </w:drawing>
-            </w:r>
-          </w:p>
-        </w:tc>
-        <w:tc>
-          <w:tcPr>
-            <w:tcW w:w="4868" w:type="dxa"/>
-          </w:tcPr>
-          <w:p/>
-          <w:p/>
-          <w:p/>
-          <w:p/>
-          <w:p/>
-          <w:p/>
-          <w:p>
-            <w:proofErr w:type="spellStart"/>
-            <w:r>
-              <w:t>Hustu</w:t>
-            </w:r>
-            <w:proofErr w:type="spellEnd"/>
-            <w:r>
-              <w:t xml:space="preserve"> </w:t>
-            </w:r>
-            <w:proofErr w:type="spellStart"/>
-            <w:r>
-              <w:t>deshezegailuaren</w:t>
-            </w:r>
-            <w:proofErr w:type="spellEnd"/>
-            <w:r>
-              <w:t xml:space="preserve"> </w:t>
-            </w:r>
-            <w:proofErr w:type="spellStart"/>
-            <w:r>
-              <w:t>ur</w:t>
-            </w:r>
-            <w:proofErr w:type="spellEnd"/>
-            <w:r>
-              <w:t xml:space="preserve"> </w:t>
-            </w:r>
-            <w:proofErr w:type="spellStart"/>
-            <w:r>
-              <w:t>depositua</w:t>
-            </w:r>
-            <w:proofErr w:type="spellEnd"/>
-            <w:r>
-              <w:t xml:space="preserve"> </w:t>
-            </w:r>
-            <w:proofErr w:type="spellStart"/>
-            <w:r>
-              <w:t>maiz</w:t>
-            </w:r>
-            <w:proofErr w:type="spellEnd"/>
-            <w:r>
-              <w:t>.</w:t>
-            </w:r>
-          </w:p>
-        </w:tc>
-      </w:tr>
-    </w:tbl>
-    <w:p/>
     <w:sectPr>
       <w:pgSz w:w="11906" w:h="16838"/>
       <w:pgMar w:top="1440" w:right="1080" w:bottom="1440" w:left="1080" w:header="709" w:footer="708" w:gutter="0"/>
@@ -2977,6 +2745,7 @@
   <w:style w:type="character" w:default="1" w:styleId="DefaultParagraphFont">
     <w:name w:val="Default Paragraph Font"/>
     <w:uiPriority w:val="1"/>
+    <w:semiHidden/>
     <w:unhideWhenUsed/>
   </w:style>
   <w:style w:type="table" w:default="1" w:styleId="TableNormal">

</xml_diff>